<commit_message>
feat: extended description for Zbior D
</commit_message>
<xml_diff>
--- a/bitalg/lab1/geom (1).docx
+++ b/bitalg/lab1/geom (1).docx
@@ -528,7 +528,7 @@
     </w:p>
     <w:tbl>
       <w:tblPr>
-        <w:tblpPr w:leftFromText="141" w:rightFromText="141" w:vertAnchor="text" w:horzAnchor="margin" w:tblpY="1337"/>
+        <w:tblpPr w:leftFromText="141" w:rightFromText="141" w:vertAnchor="text" w:horzAnchor="margin" w:tblpY="648"/>
         <w:tblW w:w="3100" w:type="dxa"/>
         <w:tblLayout w:type="fixed"/>
         <w:tblCellMar>
@@ -880,17 +880,9 @@
         </w:tc>
       </w:tr>
     </w:tbl>
-    <w:p>
-      <w:pPr>
-        <w:spacing w:after="874"/>
-        <w:ind w:left="-5" w:right="41"/>
-      </w:pPr>
-      <w:r>
-        <w:t>Aby określić, po której stronie prostej leży punkt, użyto wyznaczników macierzy 2x2 oraz 3x3:</w:t>
-      </w:r>
-    </w:p>
     <w:tbl>
       <w:tblPr>
+        <w:tblpPr w:leftFromText="141" w:rightFromText="141" w:vertAnchor="text" w:horzAnchor="page" w:tblpX="4921" w:tblpY="483"/>
         <w:tblW w:w="4300" w:type="dxa"/>
         <w:tblLayout w:type="fixed"/>
         <w:tblCellMar>
@@ -1337,6 +1329,26 @@
     </w:tbl>
     <w:p>
       <w:pPr>
+        <w:spacing w:after="874"/>
+        <w:ind w:left="-5" w:right="41"/>
+      </w:pPr>
+      <w:r>
+        <w:t>Aby określić, po której stronie prostej leży punkt, użyto wyznaczników macierzy 2x2 oraz 3x3:</w:t>
+      </w:r>
+    </w:p>
+    <w:p>
+      <w:pPr>
+        <w:tabs>
+          <w:tab w:val="center" w:pos="7121"/>
+          <w:tab w:val="center" w:pos="7543"/>
+          <w:tab w:val="center" w:pos="7869"/>
+        </w:tabs>
+        <w:spacing w:after="226" w:line="259" w:lineRule="auto"/>
+        <w:ind w:left="0" w:right="0" w:firstLine="0"/>
+      </w:pPr>
+    </w:p>
+    <w:p>
+      <w:pPr>
         <w:tabs>
           <w:tab w:val="center" w:pos="7121"/>
           <w:tab w:val="center" w:pos="7543"/>
@@ -1561,6 +1573,7 @@
         <w:ind w:left="251" w:hanging="266"/>
       </w:pPr>
       <w:r>
+        <w:lastRenderedPageBreak/>
         <w:t>Wyniki</w:t>
       </w:r>
     </w:p>
@@ -1570,7 +1583,38 @@
         <w:ind w:left="-5" w:right="41"/>
       </w:pPr>
       <w:r>
-        <w:t>Punkty w każdym z czterech zbiorów zostały pogrupowane według położenia względem prostej wyznaczanej przez punkty A = (1.0, 0.0) i B = (1.0, 0.1). Położenie ot było ustalane przy użyciu różnych metod obliczania wyznacznika, wartości tolerancji zera oraz dokładności zmiennej liczbowej.</w:t>
+        <w:t xml:space="preserve">Punkty w każdym z czterech zbiorów zostały pogrupowane według położenia względem prostej wyznaczanej przez punkty A = (1.0, 0.0) i B = (1.0, 0.1). Położenie </w:t>
+      </w:r>
+      <w:r>
+        <w:t>to</w:t>
+      </w:r>
+      <w:r>
+        <w:t xml:space="preserve"> było ustalane przy użyciu różnych metod obliczania wyznacznika, wartości tolerancji zera oraz dokładności zmiennej liczbowej.</w:t>
+      </w:r>
+      <w:r>
+        <w:t xml:space="preserve"> Do wizualizacji użyto podziału na kolory: zielony </w:t>
+      </w:r>
+      <w:r>
+        <w:t>–</w:t>
+      </w:r>
+      <w:r>
+        <w:t xml:space="preserve"> na lewo od prostej (</w:t>
+      </w:r>
+      <w:proofErr w:type="spellStart"/>
+      <w:r>
+        <w:t>Left</w:t>
+      </w:r>
+      <w:proofErr w:type="spellEnd"/>
+      <w:r>
+        <w:t>), fioletowy – współliniowy (</w:t>
+      </w:r>
+      <w:proofErr w:type="spellStart"/>
+      <w:r>
+        <w:t>Mid</w:t>
+      </w:r>
+      <w:proofErr w:type="spellEnd"/>
+      <w:r>
+        <w:t>), żółty – na prawo od prostej (Right).</w:t>
       </w:r>
     </w:p>
     <w:p>
@@ -8870,10 +8914,7 @@
         <w:ind w:left="0" w:right="41" w:firstLine="0"/>
       </w:pPr>
       <w:r>
-        <w:t xml:space="preserve">Dla większości przypadków dane zostały pogrupowane w taki sam sposób (Rys. 6). </w:t>
-      </w:r>
-      <w:r>
-        <w:t>Na wyniki nie wpłynęła przyjęta tolerancja dla zera. Dla precyzji float64 oraz własnej implementacji wyznacznika 2x2 do współliniowych zaliczono 4 punkty:</w:t>
+        <w:t>Dla większości przypadków dane zostały pogrupowane w taki sam sposób (Rys. 6). Na wyniki nie wpłynęła przyjęta tolerancja dla zera. Dla precyzji float64 oraz własnej implementacji wyznacznika 2x2 do współliniowych zaliczono 4 punkty:</w:t>
       </w:r>
     </w:p>
     <w:p>
@@ -8914,10 +8955,7 @@
         <w:t xml:space="preserve"> między reprezentowalnymi wartościami. Powoduje to utratę precyzji przy odejmowaniu bliskich sobie, dużych liczb (jak w wyznaczniku 2x2)</w:t>
       </w:r>
       <w:r>
-        <w:t xml:space="preserve">. </w:t>
-      </w:r>
-      <w:r>
-        <w:t>Dla innych funkcji wyznaczania wyznaczników żaden punkt nie został zakwalifikowany jako współliniowy.</w:t>
+        <w:t>. Dla innych funkcji wyznaczania wyznaczników żaden punkt nie został zakwalifikowany jako współliniowy.</w:t>
       </w:r>
     </w:p>
     <w:p>
@@ -16780,7 +16818,19 @@
         <w:ind w:left="-5" w:right="41"/>
       </w:pPr>
       <w:r>
-        <w:t xml:space="preserve">Wyniki są najbardziej zróżnicowane ze wszystkich zbiorów. Dla precyzji float64 ustawienie </w:t>
+        <w:t>Wyniki dla Zbioru D wykazują największe zróżnicowanie pod względem stabilności numerycznej.</w:t>
+      </w:r>
+      <w:r>
+        <w:t xml:space="preserve"> </w:t>
+      </w:r>
+      <w:r>
+        <w:t>Implementacje własne dla</w:t>
+      </w:r>
+      <w:r>
+        <w:t xml:space="preserve"> float64</w:t>
+      </w:r>
+      <w:r>
+        <w:t xml:space="preserve"> (det2x2, det3x3) okazują się podatne na błędy zaokrągleń w tym teście. Jest to widoczne na Rys. 9 i Rys. 11, gdzie przy </w:t>
       </w:r>
       <w:proofErr w:type="spellStart"/>
       <w:r>
@@ -16788,24 +16838,84 @@
       </w:r>
       <w:proofErr w:type="spellEnd"/>
       <w:r>
+        <w:t>=0 punkty są klasyfikowane we wszystkich trzech kategoriach w sposób nieuporządkowany. Tabela potwierdza, że błędy te są na tyle znaczące, iż wystarczy bardzo mała tolerancja (1e-12 lub 1e-8), aby wszystkie punkty zostały zakwalifikowane jako leżące na prostej.</w:t>
+      </w:r>
+      <w:r>
         <w:t xml:space="preserve"> </w:t>
       </w:r>
+      <w:r>
+        <w:t>Dla kontrastu, implementacje biblioteczne</w:t>
+      </w:r>
+      <w:r>
+        <w:t xml:space="preserve"> wyznacznika na float64</w:t>
+      </w:r>
+      <w:r>
+        <w:t xml:space="preserve"> (Rys. 10, Rys. 12) działają bardzo stabilnie. Przy </w:t>
+      </w:r>
       <w:proofErr w:type="spellStart"/>
       <w:r>
-        <w:t>conajmniej</w:t>
+        <w:t>eps</w:t>
       </w:r>
       <w:proofErr w:type="spellEnd"/>
       <w:r>
-        <w:t xml:space="preserve"> na 1e-12 dla wyznaczników 2x2 i 1e-8 dla wyznaczników 3x3 skutkuje zakwalifikowaniem wszystkich punktów jako należących do prostej, co wskazuje na znaczące błędy numeryczne podczas obliczeń. Za to dla float32 błędy numeryczne są znacznie mniejsze i bardziej stabilne. Potrzebna jest większa tolerancja (</w:t>
+        <w:t>=0 precyzyjnie rozdzielają punkty na leżące po lewej i po prawej stronie linii, co sugeruje znacznie lepsze zarządzanie precyzją.</w:t>
+      </w:r>
+      <w:r>
+        <w:t xml:space="preserve"> </w:t>
+      </w:r>
+      <w:r>
+        <w:t xml:space="preserve">Co interesujące, obie </w:t>
+      </w:r>
+      <w:r>
+        <w:lastRenderedPageBreak/>
+        <w:t>implementacje dla</w:t>
+      </w:r>
+      <w:r>
+        <w:t xml:space="preserve"> </w:t>
       </w:r>
       <w:proofErr w:type="spellStart"/>
       <w:r>
+        <w:t>float</w:t>
+      </w:r>
+      <w:proofErr w:type="spellEnd"/>
+      <w:r>
+        <w:t xml:space="preserve"> 32</w:t>
+      </w:r>
+      <w:r>
+        <w:t xml:space="preserve"> (Rys. 13, Rys. 14) również zachowują się w sposób stabilny i przewidywalny, podobnie do float64_lib. Na Rys. 14 widać czysty podział na lewo/prawo przy </w:t>
+      </w:r>
+      <w:proofErr w:type="spellStart"/>
+      <w:r>
         <w:t>eps</w:t>
       </w:r>
       <w:proofErr w:type="spellEnd"/>
       <w:r>
-        <w:t>=1e-4), aby większość punktów została zakwalifikowana jako należące do prostej, co sugeruje mniejsze błędy zaokrągleń w obliczeniach wyznacznika. Paradoksalnie, niższa precyzja float32 daje bardziej przewidywalne i stabilne wyniki dla tego konkretnego testu.</w:t>
-      </w:r>
+        <w:t xml:space="preserve">=1e-8. Szczególnie ciekawy jest Rys. 13, który ilustruje stabilność float32 przy dużej tolerancji 1e-4. Zamiast klasyfikować wszystkie punkty jako środkowe (co stało się z float64), algorytm </w:t>
+      </w:r>
+      <w:r>
+        <w:t xml:space="preserve">pogrupował punkty w </w:t>
+      </w:r>
+      <w:r>
+        <w:t>wyraźne, odseparowane od siebie skupiska, rozmieszczone symetrycznie wzdłuż prostej</w:t>
+      </w:r>
+      <w:r>
+        <w:t xml:space="preserve">. </w:t>
+      </w:r>
+      <w:r>
+        <w:t>Podsumowując, problemem nie jest sama precyzja float64, lecz niestabilność numeryczna algorytmu użytego w ręcznych implementacjach. Zarówno float32, jak i funkcje biblioteczne</w:t>
+      </w:r>
+      <w:r>
+        <w:t xml:space="preserve"> z float64</w:t>
+      </w:r>
+      <w:r>
+        <w:t xml:space="preserve"> poradziły sobie z tym zbiorem w sposób bardziej przewidywalny.</w:t>
+      </w:r>
+    </w:p>
+    <w:p>
+      <w:pPr>
+        <w:spacing w:after="204"/>
+        <w:ind w:left="-5" w:right="41"/>
+      </w:pPr>
     </w:p>
     <w:p>
       <w:pPr>
@@ -16813,7 +16923,6 @@
         <w:ind w:left="251" w:hanging="266"/>
       </w:pPr>
       <w:r>
-        <w:lastRenderedPageBreak/>
         <w:t>Wnioski</w:t>
       </w:r>
     </w:p>

</xml_diff>

<commit_message>
feat: adding last details
</commit_message>
<xml_diff>
--- a/bitalg/lab1/geom (1).docx
+++ b/bitalg/lab1/geom (1).docx
@@ -213,7 +213,21 @@
         <w:ind w:left="-5" w:right="41"/>
       </w:pPr>
       <w:r>
-        <w:t>Przygotowano następujące zbiory:</w:t>
+        <w:t xml:space="preserve">Przy pomocy funkcji </w:t>
+      </w:r>
+      <w:proofErr w:type="spellStart"/>
+      <w:r>
+        <w:t>random.uni</w:t>
+      </w:r>
+      <w:r>
+        <w:t>form</w:t>
+      </w:r>
+      <w:proofErr w:type="spellEnd"/>
+      <w:r>
+        <w:t>() p</w:t>
+      </w:r>
+      <w:r>
+        <w:t>rzygotowano następujące zbiory:</w:t>
       </w:r>
     </w:p>
     <w:p>

</xml_diff>